<commit_message>
revised first night solo devo
</commit_message>
<xml_diff>
--- a/beach-retreat-2016/lessons/Intro Solo Devo.docx
+++ b/beach-retreat-2016/lessons/Intro Solo Devo.docx
@@ -62,11 +62,22 @@
     <w:p/>
     <w:p/>
     <w:p>
-      <w:r>
-        <w:t>Think of, or find examples from the Bible where people showed, felt or expressed love for another person or towards God.</w:t>
-      </w:r>
       <w:bookmarkStart w:id="0" w:name="_GoBack"/>
       <w:bookmarkEnd w:id="0"/>
+    </w:p>
+    <w:p>
+      <w:r>
+        <w:t>Think of, or find examples from the Bible where people showed, felt or expressed love for another person or towards God.</w:t>
+      </w:r>
+    </w:p>
+    <w:p/>
+    <w:p/>
+    <w:p/>
+    <w:p/>
+    <w:p>
+      <w:r>
+        <w:t>Read Psalm 51 – Describe the different ways that love is expressed in this Psalm.  How can you apply them to your life?</w:t>
+      </w:r>
     </w:p>
     <w:p/>
     <w:sectPr>

</xml_diff>